<commit_message>
add clean R2 versions
</commit_message>
<xml_diff>
--- a/under-review/20190730-toresubmit/ready/2-Tseltal-CLE-toresubmit2-mt.docx
+++ b/under-review/20190730-toresubmit/ready/2-Tseltal-CLE-toresubmit2-mt.docx
@@ -37,12 +37,7 @@
         <w:t>children’s</w:t>
       </w:r>
       <w:r>
-        <w:t xml:space="preserve"> language development (babbling, first words, first word combinations) suggest that Tseltal children manage to extract the linguistic information they need despite minimal directed speech. Multiple pro</w:t>
-      </w:r>
-      <w:bookmarkStart w:id="0" w:name="_GoBack"/>
-      <w:bookmarkEnd w:id="0"/>
-      <w:r>
-        <w:t>posals for how they might do so are discussed.</w:t>
+        <w:t xml:space="preserve"> language development (babbling, first words, first word combinations) suggest that Tseltal children manage to extract the linguistic information they need despite minimal directed speech. Multiple proposals for how they might do so are discussed.</w:t>
       </w:r>
     </w:p>
     <w:p>
@@ -108,8 +103,8 @@
         <w:pStyle w:val="Heading1"/>
         <w:spacing w:before="0"/>
       </w:pPr>
-      <w:bookmarkStart w:id="1" w:name="intro"/>
-      <w:bookmarkEnd w:id="1"/>
+      <w:bookmarkStart w:id="0" w:name="intro"/>
+      <w:bookmarkEnd w:id="0"/>
       <w:r>
         <w:t>Introduction</w:t>
       </w:r>
@@ -201,13 +196,13 @@
         <w:t>on they need to learn language</w:t>
       </w:r>
       <w:r>
-        <w:t xml:space="preserve">, for example </w:t>
-      </w:r>
-      <w:r>
-        <w:rPr>
-          <w:color w:val="76923C" w:themeColor="accent3" w:themeShade="BF"/>
-        </w:rPr>
-        <w:t>nearby speech addressed to other people</w:t>
+        <w:t xml:space="preserve">, </w:t>
+      </w:r>
+      <w:r>
+        <w:rPr>
+          <w:color w:val="9BBB59" w:themeColor="accent3"/>
+        </w:rPr>
+        <w:t>for example nearby speech addressed to other people</w:t>
       </w:r>
       <w:r>
         <w:t>.</w:t>
@@ -260,8 +255,8 @@
         <w:pStyle w:val="Heading2"/>
         <w:spacing w:before="0"/>
       </w:pPr>
-      <w:bookmarkStart w:id="2" w:name="intro-cds"/>
-      <w:bookmarkEnd w:id="2"/>
+      <w:bookmarkStart w:id="1" w:name="intro-cds"/>
+      <w:bookmarkEnd w:id="1"/>
       <w:r>
         <w:t>Child-directed speech</w:t>
       </w:r>
@@ -912,8 +907,8 @@
         <w:pStyle w:val="Heading2"/>
         <w:spacing w:before="0"/>
       </w:pPr>
-      <w:bookmarkStart w:id="3" w:name="vocal-maturity-of-spontaneous-speech"/>
-      <w:bookmarkEnd w:id="3"/>
+      <w:bookmarkStart w:id="2" w:name="vocal-maturity-of-spontaneous-speech"/>
+      <w:bookmarkEnd w:id="2"/>
       <w:r>
         <w:t>Vocal maturity of spontaneous speech</w:t>
       </w:r>
@@ -941,99 +936,93 @@
         <w:t xml:space="preserve"> this claim by comparing Tseltal children’s achievement of major speech production milestones to those already known for Western children. In so doing, we report on the ‘vocal maturity’ of Tseltal children’s spontaneous speech</w:t>
       </w:r>
       <w:r>
+        <w:t xml:space="preserve">. </w:t>
+      </w:r>
+      <w:r>
         <w:rPr>
           <w:color w:val="76923C" w:themeColor="accent3" w:themeShade="BF"/>
         </w:rPr>
+        <w:t xml:space="preserve">Vocal maturity </w:t>
+      </w:r>
+      <w:r>
+        <w:rPr>
+          <w:color w:val="76923C" w:themeColor="accent3" w:themeShade="BF"/>
+        </w:rPr>
+        <w:t xml:space="preserve">measures </w:t>
+      </w:r>
+      <w:r>
+        <w:rPr>
+          <w:color w:val="76923C" w:themeColor="accent3" w:themeShade="BF"/>
+        </w:rPr>
+        <w:t xml:space="preserve">indicate children’s </w:t>
+      </w:r>
+      <w:r>
+        <w:rPr>
+          <w:color w:val="76923C" w:themeColor="accent3" w:themeShade="BF"/>
+        </w:rPr>
+        <w:t>us</w:t>
+      </w:r>
+      <w:r>
+        <w:rPr>
+          <w:color w:val="76923C" w:themeColor="accent3" w:themeShade="BF"/>
+        </w:rPr>
+        <w:t>e</w:t>
+      </w:r>
+      <w:r>
+        <w:rPr>
+          <w:color w:val="76923C" w:themeColor="accent3" w:themeShade="BF"/>
+        </w:rPr>
+        <w:t xml:space="preserve"> of adult-like </w:t>
+      </w:r>
+      <w:r>
+        <w:rPr>
+          <w:color w:val="76923C" w:themeColor="accent3" w:themeShade="BF"/>
+        </w:rPr>
+        <w:t>syllables when they vocalize</w:t>
+      </w:r>
+      <w:r>
+        <w:rPr>
+          <w:color w:val="76923C" w:themeColor="accent3" w:themeShade="BF"/>
+        </w:rPr>
+        <w:t xml:space="preserve">, and </w:t>
+      </w:r>
+      <w:r>
+        <w:rPr>
+          <w:color w:val="76923C" w:themeColor="accent3" w:themeShade="BF"/>
+        </w:rPr>
+        <w:t>are</w:t>
+      </w:r>
+      <w:r>
+        <w:rPr>
+          <w:color w:val="76923C" w:themeColor="accent3" w:themeShade="BF"/>
+        </w:rPr>
+        <w:t xml:space="preserve"> distinct from their overall rate of producing vocalizations</w:t>
+      </w:r>
+      <w:r>
+        <w:rPr>
+          <w:color w:val="76923C" w:themeColor="accent3" w:themeShade="BF"/>
+        </w:rPr>
         <w:t xml:space="preserve">. </w:t>
       </w:r>
       <w:r>
         <w:rPr>
           <w:color w:val="76923C" w:themeColor="accent3" w:themeShade="BF"/>
         </w:rPr>
-        <w:t xml:space="preserve">Vocal maturity </w:t>
+        <w:t>The</w:t>
       </w:r>
       <w:r>
         <w:rPr>
           <w:color w:val="76923C" w:themeColor="accent3" w:themeShade="BF"/>
         </w:rPr>
-        <w:t xml:space="preserve">measures </w:t>
+        <w:t xml:space="preserve"> vocal maturity measure </w:t>
       </w:r>
       <w:r>
         <w:rPr>
           <w:color w:val="76923C" w:themeColor="accent3" w:themeShade="BF"/>
         </w:rPr>
-        <w:t xml:space="preserve">indicate children’s </w:t>
-      </w:r>
-      <w:r>
-        <w:rPr>
-          <w:color w:val="76923C" w:themeColor="accent3" w:themeShade="BF"/>
-        </w:rPr>
-        <w:t>us</w:t>
-      </w:r>
-      <w:r>
-        <w:rPr>
-          <w:color w:val="76923C" w:themeColor="accent3" w:themeShade="BF"/>
-        </w:rPr>
-        <w:t>e</w:t>
-      </w:r>
-      <w:r>
-        <w:rPr>
-          <w:color w:val="76923C" w:themeColor="accent3" w:themeShade="BF"/>
-        </w:rPr>
-        <w:t xml:space="preserve"> of adult-like </w:t>
-      </w:r>
-      <w:r>
-        <w:rPr>
-          <w:color w:val="76923C" w:themeColor="accent3" w:themeShade="BF"/>
-        </w:rPr>
-        <w:t>syllables when they vocalize</w:t>
-      </w:r>
-      <w:r>
-        <w:rPr>
-          <w:color w:val="76923C" w:themeColor="accent3" w:themeShade="BF"/>
-        </w:rPr>
-        <w:t xml:space="preserve">, and </w:t>
-      </w:r>
-      <w:r>
-        <w:rPr>
-          <w:color w:val="76923C" w:themeColor="accent3" w:themeShade="BF"/>
-        </w:rPr>
-        <w:t>are</w:t>
-      </w:r>
-      <w:r>
-        <w:rPr>
-          <w:color w:val="76923C" w:themeColor="accent3" w:themeShade="BF"/>
-        </w:rPr>
-        <w:t xml:space="preserve"> distinct from their overall rate of producing vocalizations</w:t>
-      </w:r>
-      <w:r>
-        <w:rPr>
-          <w:color w:val="76923C" w:themeColor="accent3" w:themeShade="BF"/>
-        </w:rPr>
-        <w:t xml:space="preserve">. </w:t>
-      </w:r>
-      <w:r>
-        <w:rPr>
-          <w:color w:val="76923C" w:themeColor="accent3" w:themeShade="BF"/>
-        </w:rPr>
-        <w:t>The</w:t>
-      </w:r>
-      <w:r>
-        <w:rPr>
-          <w:color w:val="76923C" w:themeColor="accent3" w:themeShade="BF"/>
-        </w:rPr>
-        <w:t xml:space="preserve"> vocal maturity measure </w:t>
-      </w:r>
-      <w:r>
-        <w:rPr>
-          <w:color w:val="76923C" w:themeColor="accent3" w:themeShade="BF"/>
-        </w:rPr>
         <w:t>we use here</w:t>
       </w:r>
       <w:r>
-        <w:rPr>
-          <w:color w:val="76923C" w:themeColor="accent3" w:themeShade="BF"/>
-        </w:rPr>
         <w:t xml:space="preserve"> </w:t>
       </w:r>
       <w:r>
@@ -1050,9 +1039,6 @@
       <w:pPr>
         <w:pStyle w:val="BodyText"/>
         <w:spacing w:before="0" w:after="0"/>
-        <w:rPr>
-          <w:color w:val="76923C" w:themeColor="accent3" w:themeShade="BF"/>
-        </w:rPr>
       </w:pPr>
       <w:r>
         <w:t xml:space="preserve">Importantly, children’s vocal maturity may be more subject to environmental </w:t>
@@ -1187,37 +1173,40 @@
         <w:t xml:space="preserve"> </w:t>
       </w:r>
       <w:r>
+        <w:rPr>
+          <w:color w:val="76923C" w:themeColor="accent3" w:themeShade="BF"/>
+        </w:rPr>
         <w:t>Therefore,</w:t>
       </w:r>
       <w:r>
+        <w:rPr>
+          <w:color w:val="76923C" w:themeColor="accent3" w:themeShade="BF"/>
+        </w:rPr>
+        <w:t xml:space="preserve"> if we indeed find that Tseltal children hear relatively little CDS, prior literature would lead us to </w:t>
+      </w:r>
+      <w:r>
+        <w:rPr>
+          <w:color w:val="76923C" w:themeColor="accent3" w:themeShade="BF"/>
+        </w:rPr>
+        <w:t>expect that the emergence of canonical babble would occur around the same age as it does in Western children, but that the emergence of single words and multi-word utterances</w:t>
+      </w:r>
+      <w:r>
+        <w:rPr>
+          <w:color w:val="76923C" w:themeColor="accent3" w:themeShade="BF"/>
+        </w:rPr>
         <w:t xml:space="preserve"> </w:t>
       </w:r>
       <w:r>
-        <w:t xml:space="preserve">if we indeed find that Tseltal children hear relatively little CDS, </w:t>
-      </w:r>
-      <w:r>
         <w:rPr>
           <w:color w:val="76923C" w:themeColor="accent3" w:themeShade="BF"/>
         </w:rPr>
-        <w:t xml:space="preserve">prior literature would lead us to </w:t>
-      </w:r>
-      <w:r>
-        <w:t>expect that the emergence of canonical babble would occur around the same age as it does in Western children, but that the emergence of single words and multi-word utterances</w:t>
-      </w:r>
-      <w:r>
-        <w:t xml:space="preserve"> </w:t>
-      </w:r>
-      <w:r>
         <w:t>would diverge from known middle-class Western norms.</w:t>
       </w:r>
       <w:r>
-        <w:t xml:space="preserve"> </w:t>
-      </w:r>
-      <w:r>
         <w:rPr>
           <w:color w:val="76923C" w:themeColor="accent3" w:themeShade="BF"/>
         </w:rPr>
-        <w:t>On the other hand, if prior ethnographic reports are accurate, then we should expect no sign of delay with respect to these vocal maturity benchmarks.</w:t>
+        <w:t xml:space="preserve"> On the other hand, if prior ethnographic reports are accurate, then we should expect no sign of delay with respect to these vocal maturity benchmarks.</w:t>
       </w:r>
     </w:p>
     <w:p>
@@ -1225,8 +1214,8 @@
         <w:pStyle w:val="Heading2"/>
         <w:spacing w:before="0"/>
       </w:pPr>
-      <w:bookmarkStart w:id="4" w:name="intro-currentstudy"/>
-      <w:bookmarkEnd w:id="4"/>
+      <w:bookmarkStart w:id="3" w:name="intro-currentstudy"/>
+      <w:bookmarkEnd w:id="3"/>
       <w:r>
         <w:t>The current study</w:t>
       </w:r>
@@ -1291,8 +1280,8 @@
         <w:pStyle w:val="Heading1"/>
         <w:spacing w:before="0"/>
       </w:pPr>
-      <w:bookmarkStart w:id="5" w:name="methods"/>
-      <w:bookmarkEnd w:id="5"/>
+      <w:bookmarkStart w:id="4" w:name="methods"/>
+      <w:bookmarkEnd w:id="4"/>
       <w:r>
         <w:t>Method</w:t>
       </w:r>
@@ -1302,8 +1291,8 @@
         <w:pStyle w:val="Heading2"/>
         <w:spacing w:before="0"/>
       </w:pPr>
-      <w:bookmarkStart w:id="6" w:name="methods-dataset"/>
-      <w:bookmarkEnd w:id="6"/>
+      <w:bookmarkStart w:id="5" w:name="methods-dataset"/>
+      <w:bookmarkEnd w:id="5"/>
       <w:r>
         <w:t>Corpus</w:t>
       </w:r>
@@ -1425,10 +1414,13 @@
         <w:t xml:space="preserve">The current data come from </w:t>
       </w:r>
       <w:r>
+        <w:t xml:space="preserve">the </w:t>
+      </w:r>
+      <w:r>
         <w:rPr>
           <w:color w:val="76923C" w:themeColor="accent3" w:themeShade="BF"/>
         </w:rPr>
-        <w:t xml:space="preserve">the Casillas </w:t>
+        <w:t xml:space="preserve">Casillas </w:t>
       </w:r>
       <w:proofErr w:type="spellStart"/>
       <w:r>
@@ -1460,18 +1452,9 @@
         <w:t>, which includes raw daylong recordings and other developmental language data from more than 100 children under 4;0 across two</w:t>
       </w:r>
       <w:r>
-        <w:t xml:space="preserve"> </w:t>
-      </w:r>
-      <w:r>
-        <w:rPr>
-          <w:color w:val="4F81BD" w:themeColor="accent1"/>
-        </w:rPr>
-        <w:t>small-scale</w:t>
-      </w:r>
-      <w:r>
-        <w:rPr>
-          <w:color w:val="4F81BD" w:themeColor="accent1"/>
-        </w:rPr>
+        <w:t xml:space="preserve"> small-scale</w:t>
+      </w:r>
+      <w:r>
         <w:t>,</w:t>
       </w:r>
       <w:r>
@@ -1677,8 +1660,8 @@
         <w:pStyle w:val="Heading2"/>
         <w:spacing w:before="0"/>
       </w:pPr>
-      <w:bookmarkStart w:id="7" w:name="methods-samples"/>
-      <w:bookmarkEnd w:id="7"/>
+      <w:bookmarkStart w:id="6" w:name="methods-samples"/>
+      <w:bookmarkEnd w:id="6"/>
       <w:r>
         <w:t>Data selection and annotation</w:t>
       </w:r>
@@ -1771,40 +1754,40 @@
         <w:t xml:space="preserve">i.e., the clip with the most variable, most voluble interactive language use for that recording </w:t>
       </w:r>
       <w:r>
+        <w:rPr>
+          <w:color w:val="76923C" w:themeColor="accent3" w:themeShade="BF"/>
+        </w:rPr>
         <w:t xml:space="preserve">see </w:t>
       </w:r>
       <w:hyperlink w:anchor="fig2">
         <w:r>
           <w:rPr>
             <w:rStyle w:val="Hyperlink"/>
-            <w:color w:val="auto"/>
+            <w:color w:val="76923C" w:themeColor="accent3" w:themeShade="BF"/>
           </w:rPr>
           <w:t>Figure 2</w:t>
         </w:r>
       </w:hyperlink>
       <w:r>
+        <w:rPr>
+          <w:color w:val="76923C" w:themeColor="accent3" w:themeShade="BF"/>
+        </w:rPr>
         <w:t xml:space="preserve"> for </w:t>
       </w:r>
       <w:r>
         <w:rPr>
-          <w:color w:val="4BACC6" w:themeColor="accent5"/>
-        </w:rPr>
-        <w:t xml:space="preserve">the </w:t>
-      </w:r>
-      <w:r>
-        <w:rPr>
-          <w:color w:val="4BACC6" w:themeColor="accent5"/>
-        </w:rPr>
-        <w:t>clip</w:t>
-      </w:r>
-      <w:r>
-        <w:rPr>
-          <w:color w:val="4BACC6" w:themeColor="accent5"/>
-        </w:rPr>
-        <w:t xml:space="preserve"> distribution within recordings</w:t>
-      </w:r>
-      <w:r>
-        <w:t>). The idea in creating these different subsamples</w:t>
+          <w:color w:val="76923C" w:themeColor="accent3" w:themeShade="BF"/>
+        </w:rPr>
+        <w:t>the clip</w:t>
+      </w:r>
+      <w:r>
+        <w:rPr>
+          <w:color w:val="76923C" w:themeColor="accent3" w:themeShade="BF"/>
+        </w:rPr>
+        <w:t xml:space="preserve"> distribution within recordings).</w:t>
+      </w:r>
+      <w:r>
+        <w:t xml:space="preserve"> The idea in creating these different subsamples</w:t>
       </w:r>
       <w:r>
         <w:t xml:space="preserve"> was to measure properties of (a) children's </w:t>
@@ -2020,8 +2003,8 @@
           <w:b w:val="0"/>
         </w:rPr>
       </w:pPr>
-      <w:bookmarkStart w:id="8" w:name="methods-analysisinfo"/>
-      <w:bookmarkEnd w:id="8"/>
+      <w:bookmarkStart w:id="7" w:name="methods-analysisinfo"/>
+      <w:bookmarkEnd w:id="7"/>
       <w:r>
         <w:rPr>
           <w:b w:val="0"/>
@@ -2060,8 +2043,8 @@
         <w:pStyle w:val="Heading2"/>
         <w:spacing w:before="0"/>
       </w:pPr>
-      <w:bookmarkStart w:id="9" w:name="statistical-models"/>
-      <w:bookmarkEnd w:id="9"/>
+      <w:bookmarkStart w:id="8" w:name="statistical-models"/>
+      <w:bookmarkEnd w:id="8"/>
       <w:r>
         <w:t>Statistical models</w:t>
       </w:r>
@@ -2164,31 +2147,19 @@
         <w:pStyle w:val="FirstParagraph"/>
         <w:spacing w:before="0" w:after="0"/>
       </w:pPr>
-      <w:bookmarkStart w:id="10" w:name="results"/>
-      <w:bookmarkEnd w:id="10"/>
-      <w:r>
-        <w:t xml:space="preserve">Our model predictors were as follows: child age (months), household size (number of people), and number of non-target-child speakers present in that clip, all centered and standardized, plus time of day at the start of the clip (as a factor; “morning” = up until 11:00; “midday” = 11:00–13:00; and “afternoon” = 13:00 onwards). In addition, the model </w:t>
+      <w:bookmarkStart w:id="9" w:name="results"/>
+      <w:bookmarkEnd w:id="9"/>
+      <w:r>
+        <w:t>Our model predictors were as follows: child age (months), household size (number of people), and number of non-target-child speakers present in that clip, all centered and standardized, plus time of day at the start of the clip (as a factor; “morning” = up until 11:00; “midday” = 11:00–13:00; and “afternoon” = 13:00 onwards). In addition, the model in</w:t>
       </w:r>
       <w:r>
         <w:rPr>
           <w:color w:val="4F81BD" w:themeColor="accent1"/>
         </w:rPr>
-        <w:t>in</w:t>
-      </w:r>
-      <w:r>
-        <w:rPr>
-          <w:color w:val="4F81BD" w:themeColor="accent1"/>
-        </w:rPr>
         <w:t>c</w:t>
       </w:r>
       <w:r>
-        <w:rPr>
-          <w:color w:val="4F81BD" w:themeColor="accent1"/>
-        </w:rPr>
-        <w:t>luded</w:t>
-      </w:r>
-      <w:r>
-        <w:t xml:space="preserve"> two-way interactions between child age and: (a) the number of speakers present, (b) household size, and (c) time of day. We also added a random effect of child. For the zero-inflation models, we included the number of speakers present. We only report significant effects in the main text; full model outputs are available in the Supplementary Materials.</w:t>
+        <w:t>luded two-way interactions between child age and: (a) the number of speakers present, (b) household size, and (c) time of day. We also added a random effect of child. For the zero-inflation models, we included the number of speakers present. We only report significant effects in the main text; full model outputs are available in the Supplementary Materials.</w:t>
       </w:r>
     </w:p>
     <w:p>
@@ -2225,8 +2196,8 @@
         <w:pStyle w:val="Heading2"/>
         <w:spacing w:before="0"/>
       </w:pPr>
-      <w:bookmarkStart w:id="11" w:name="target-child-directed-speech-tcds"/>
-      <w:bookmarkEnd w:id="11"/>
+      <w:bookmarkStart w:id="10" w:name="target-child-directed-speech-tcds"/>
+      <w:bookmarkEnd w:id="10"/>
       <w:r>
         <w:t>Target-child-directed speech (TCDS)</w:t>
       </w:r>
@@ -2456,13 +2427,7 @@
         <w:rPr>
           <w:color w:val="4F81BD" w:themeColor="accent1"/>
         </w:rPr>
-        <w:t>total TCDS from women was</w:t>
-      </w:r>
-      <w:r>
-        <w:rPr>
-          <w:color w:val="4F81BD" w:themeColor="accent1"/>
-        </w:rPr>
-        <w:t xml:space="preserve">, on average, </w:t>
+        <w:t xml:space="preserve">total TCDS from women was, on average, </w:t>
       </w:r>
       <w:r>
         <w:rPr>
@@ -2498,8 +2463,8 @@
         <w:pStyle w:val="Heading2"/>
         <w:spacing w:before="0"/>
       </w:pPr>
-      <w:bookmarkStart w:id="12" w:name="other-directed-speech-ods"/>
-      <w:bookmarkEnd w:id="12"/>
+      <w:bookmarkStart w:id="11" w:name="other-directed-speech-ods"/>
+      <w:bookmarkEnd w:id="11"/>
       <w:r>
         <w:t>Other-directed speech (ODS)</w:t>
       </w:r>
@@ -2571,8 +2536,8 @@
         <w:pStyle w:val="Heading2"/>
         <w:spacing w:before="0"/>
       </w:pPr>
-      <w:bookmarkStart w:id="13" w:name="tcds-and-ods-during-interactional-peaks"/>
-      <w:bookmarkEnd w:id="13"/>
+      <w:bookmarkStart w:id="12" w:name="tcds-and-ods-during-interactional-peaks"/>
+      <w:bookmarkEnd w:id="12"/>
       <w:r>
         <w:t>TCDS and ODS during interactional peaks</w:t>
       </w:r>
@@ -2627,10 +2592,19 @@
         <w:t xml:space="preserve"> (nearly </w:t>
       </w:r>
       <w:r>
+        <w:rPr>
+          <w:color w:val="4F81BD" w:themeColor="accent1"/>
+        </w:rPr>
         <w:t>four times</w:t>
       </w:r>
       <w:r>
-        <w:t xml:space="preserve"> the random sample rate; median = 13.65; range = 7.32–20.19)—while also hearing less ODS—11.93 min/</w:t>
+        <w:rPr>
+          <w:color w:val="4F81BD" w:themeColor="accent1"/>
+        </w:rPr>
+        <w:t xml:space="preserve"> </w:t>
+      </w:r>
+      <w:r>
+        <w:t>the random sample rate; median = 13.65; range = 7.32–20.19)—while also hearing less ODS—11.93 min/</w:t>
       </w:r>
       <w:proofErr w:type="spellStart"/>
       <w:r>
@@ -2766,8 +2740,8 @@
         <w:pStyle w:val="Heading2"/>
         <w:spacing w:before="0"/>
       </w:pPr>
-      <w:bookmarkStart w:id="14" w:name="vocal-maturity"/>
-      <w:bookmarkEnd w:id="14"/>
+      <w:bookmarkStart w:id="13" w:name="vocal-maturity"/>
+      <w:bookmarkEnd w:id="13"/>
       <w:r>
         <w:t>Vocal maturity</w:t>
       </w:r>
@@ -3093,24 +3067,12 @@
         <w:rPr>
           <w:color w:val="76923C" w:themeColor="accent3" w:themeShade="BF"/>
         </w:rPr>
-        <w:t xml:space="preserve"> et al.</w:t>
+        <w:t xml:space="preserve"> et al., </w:t>
       </w:r>
       <w:r>
         <w:rPr>
           <w:color w:val="76923C" w:themeColor="accent3" w:themeShade="BF"/>
         </w:rPr>
-        <w:t>,</w:t>
-      </w:r>
-      <w:r>
-        <w:rPr>
-          <w:color w:val="76923C" w:themeColor="accent3" w:themeShade="BF"/>
-        </w:rPr>
-        <w:t xml:space="preserve"> </w:t>
-      </w:r>
-      <w:r>
-        <w:rPr>
-          <w:color w:val="76923C" w:themeColor="accent3" w:themeShade="BF"/>
-        </w:rPr>
         <w:t>in preparation</w:t>
       </w:r>
       <w:r>
@@ -3122,8 +3084,8 @@
         <w:pStyle w:val="BodyText"/>
         <w:spacing w:before="0" w:after="0"/>
       </w:pPr>
-      <w:bookmarkStart w:id="15" w:name="frequency-of-vocalizations"/>
-      <w:bookmarkEnd w:id="15"/>
+      <w:bookmarkStart w:id="14" w:name="frequency-of-vocalizations"/>
+      <w:bookmarkEnd w:id="14"/>
       <w:r>
         <w:t>We also found that, in general, the Tseltal children did not vocalize very often: they produced an average of 7.88 linguistic vocalizations per minute (median = 7.55; range = 4.08–</w:t>
       </w:r>
@@ -3178,8 +3140,8 @@
         <w:pStyle w:val="Heading1"/>
         <w:spacing w:before="0"/>
       </w:pPr>
-      <w:bookmarkStart w:id="16" w:name="disc"/>
-      <w:bookmarkEnd w:id="16"/>
+      <w:bookmarkStart w:id="15" w:name="disc"/>
+      <w:bookmarkEnd w:id="15"/>
       <w:r>
         <w:t>Discussion</w:t>
       </w:r>
@@ -3304,8 +3266,8 @@
         <w:pStyle w:val="Heading2"/>
         <w:spacing w:before="0"/>
       </w:pPr>
-      <w:bookmarkStart w:id="17" w:name="learning-tseltal-with-little-child-direc"/>
-      <w:bookmarkEnd w:id="17"/>
+      <w:bookmarkStart w:id="16" w:name="learning-tseltal-with-little-child-direc"/>
+      <w:bookmarkEnd w:id="16"/>
       <w:r>
         <w:t>Learning Tseltal with little child-directed speech</w:t>
       </w:r>
@@ -3404,8 +3366,8 @@
         <w:pStyle w:val="FirstParagraph"/>
         <w:spacing w:before="0" w:after="0"/>
       </w:pPr>
-      <w:bookmarkStart w:id="18" w:name="other-directed-speech"/>
-      <w:bookmarkEnd w:id="18"/>
+      <w:bookmarkStart w:id="17" w:name="other-directed-speech"/>
+      <w:bookmarkEnd w:id="17"/>
       <w:r>
         <w:rPr>
           <w:b/>
@@ -3518,8 +3480,8 @@
         <w:pStyle w:val="FirstParagraph"/>
         <w:spacing w:before="0" w:after="0"/>
       </w:pPr>
-      <w:bookmarkStart w:id="19" w:name="increased-tcds-with-age"/>
-      <w:bookmarkEnd w:id="19"/>
+      <w:bookmarkStart w:id="18" w:name="increased-tcds-with-age"/>
+      <w:bookmarkEnd w:id="18"/>
       <w:proofErr w:type="gramStart"/>
       <w:r>
         <w:rPr>
@@ -3604,8 +3566,8 @@
         <w:pStyle w:val="FirstParagraph"/>
         <w:spacing w:before="0" w:after="0"/>
       </w:pPr>
-      <w:bookmarkStart w:id="20" w:name="learning-during-interactional-bursts"/>
-      <w:bookmarkEnd w:id="20"/>
+      <w:bookmarkStart w:id="19" w:name="learning-during-interactional-bursts"/>
+      <w:bookmarkEnd w:id="19"/>
       <w:r>
         <w:rPr>
           <w:b/>
@@ -3907,8 +3869,8 @@
         <w:pStyle w:val="Heading2"/>
         <w:spacing w:before="0"/>
       </w:pPr>
-      <w:bookmarkStart w:id="21" w:name="disc-limfut"/>
-      <w:bookmarkEnd w:id="21"/>
+      <w:bookmarkStart w:id="20" w:name="disc-limfut"/>
+      <w:bookmarkEnd w:id="20"/>
       <w:r>
         <w:t>Limitations and Future Work</w:t>
       </w:r>
@@ -3949,19 +3911,7 @@
         <w:rPr>
           <w:color w:val="76923C" w:themeColor="accent3" w:themeShade="BF"/>
         </w:rPr>
-        <w:t xml:space="preserve"> et al.</w:t>
-      </w:r>
-      <w:r>
-        <w:rPr>
-          <w:color w:val="76923C" w:themeColor="accent3" w:themeShade="BF"/>
-        </w:rPr>
-        <w:t>,</w:t>
-      </w:r>
-      <w:r>
-        <w:rPr>
-          <w:color w:val="76923C" w:themeColor="accent3" w:themeShade="BF"/>
-        </w:rPr>
-        <w:t xml:space="preserve"> </w:t>
+        <w:t xml:space="preserve"> et al., </w:t>
       </w:r>
       <w:r>
         <w:rPr>
@@ -3980,27 +3930,12 @@
         <w:t xml:space="preserve">). More detailed measures of phonological, lexical, and syntactic growth will be crucial for shedding light on the relation between what Tseltal children hear and how they develop early language skills, building on past work (Brown, 1998, 2011, 2014; Brown &amp; Gaskins, 2014). In short, more and more diverse data are needed to enrich this initial description of Tseltal children’s language environments. Importantly, the current analyses are based on a corpus that is still under active development. </w:t>
       </w:r>
       <w:r>
-        <w:rPr>
-          <w:color w:val="4F81BD" w:themeColor="accent1"/>
-        </w:rPr>
-        <w:t>We point those interested in citing these speech environment characteristics to check the most accurate and up-to-date summaries at</w:t>
-      </w:r>
-      <w:r>
-        <w:rPr>
-          <w:color w:val="9BBB59" w:themeColor="accent3"/>
-        </w:rPr>
-        <w:t xml:space="preserve"> </w:t>
-      </w:r>
-      <w:r>
-        <w:rPr>
-          <w:color w:val="9BBB59" w:themeColor="accent3"/>
-        </w:rPr>
+        <w:t xml:space="preserve">We point those interested in citing these speech environment characteristics to check the most accurate and up-to-date summaries at </w:t>
+      </w:r>
+      <w:r>
         <w:t>https://middycasillas.shinyapps.io/Tseltal_Child_Language_Environment/</w:t>
       </w:r>
       <w:r>
-        <w:rPr>
-          <w:color w:val="4F81BD" w:themeColor="accent1"/>
-        </w:rPr>
         <w:t>, which will show analyses for all current data in the corpus, including new data, annotations, and analyses added after this publication</w:t>
       </w:r>
       <w:r>
@@ -4012,8 +3947,8 @@
         <w:pStyle w:val="Heading2"/>
         <w:spacing w:before="0"/>
       </w:pPr>
-      <w:bookmarkStart w:id="22" w:name="disc-conclusion"/>
-      <w:bookmarkEnd w:id="22"/>
+      <w:bookmarkStart w:id="21" w:name="disc-conclusion"/>
+      <w:bookmarkEnd w:id="21"/>
       <w:r>
         <w:t>Conclusion</w:t>
       </w:r>
@@ -4022,9 +3957,6 @@
       <w:pPr>
         <w:pStyle w:val="FirstParagraph"/>
         <w:spacing w:before="0" w:after="0"/>
-        <w:rPr>
-          <w:color w:val="76923C" w:themeColor="accent3" w:themeShade="BF"/>
-        </w:rPr>
       </w:pPr>
       <w:r>
         <w:t>We estimate that, over the course of a waking day, Tseltal children under age 3</w:t>
@@ -4055,13 +3987,21 @@
         <w:rPr>
           <w:color w:val="76923C" w:themeColor="accent3" w:themeShade="BF"/>
         </w:rPr>
-        <w:t>Shneidman</w:t>
-      </w:r>
-      <w:proofErr w:type="spellEnd"/>
+        <w:t>Shneid</w:t>
+      </w:r>
+      <w:bookmarkStart w:id="22" w:name="_GoBack"/>
+      <w:bookmarkEnd w:id="22"/>
       <w:r>
         <w:rPr>
           <w:color w:val="76923C" w:themeColor="accent3" w:themeShade="BF"/>
         </w:rPr>
+        <w:t>man</w:t>
+      </w:r>
+      <w:proofErr w:type="spellEnd"/>
+      <w:r>
+        <w:rPr>
+          <w:color w:val="76923C" w:themeColor="accent3" w:themeShade="BF"/>
+        </w:rPr>
         <w:t xml:space="preserve"> &amp; </w:t>
       </w:r>
       <w:proofErr w:type="spellStart"/>
@@ -4079,9 +4019,6 @@
         <w:t>-Meadow, 2012), particularly with respect to CDS over the course of the day and change with age. We use this new view of the children’s input to evaluate a number of mechanisms that could be used to explain how Tseltal children extract language from their speech environments, setting up multiple avenues for future observational and experimental research.</w:t>
       </w:r>
       <w:r>
-        <w:rPr>
-          <w:color w:val="76923C" w:themeColor="accent3" w:themeShade="BF"/>
-        </w:rPr>
         <w:t xml:space="preserve"> </w:t>
       </w:r>
       <w:r>
@@ -4221,23 +4158,14 @@
       </w:r>
       <w:proofErr w:type="spellStart"/>
       <w:r>
-        <w:rPr>
-          <w:color w:val="76923C" w:themeColor="accent3" w:themeShade="BF"/>
-        </w:rPr>
         <w:t>Aust</w:t>
       </w:r>
       <w:proofErr w:type="spellEnd"/>
       <w:r>
-        <w:rPr>
-          <w:color w:val="76923C" w:themeColor="accent3" w:themeShade="BF"/>
-        </w:rPr>
         <w:t xml:space="preserve"> &amp; Barth, 2018</w:t>
       </w:r>
       <w:r>
-        <w:t>)</w:t>
-      </w:r>
-      <w:r>
-        <w:t>.</w:t>
+        <w:t>).</w:t>
       </w:r>
     </w:p>
     <w:p>
@@ -5071,56 +4999,32 @@
         <w:pStyle w:val="BodyText"/>
         <w:spacing w:before="0" w:after="0"/>
         <w:ind w:left="630" w:hanging="634"/>
-        <w:rPr>
-          <w:color w:val="76923C" w:themeColor="accent3" w:themeShade="BF"/>
-        </w:rPr>
-      </w:pPr>
-      <w:r>
-        <w:rPr>
-          <w:color w:val="76923C" w:themeColor="accent3" w:themeShade="BF"/>
-        </w:rPr>
+      </w:pPr>
+      <w:r>
         <w:t xml:space="preserve">Casillas, M., Brown, P., &amp; Levinson, S. C. (2017). </w:t>
       </w:r>
       <w:proofErr w:type="gramStart"/>
       <w:r>
-        <w:rPr>
-          <w:color w:val="76923C" w:themeColor="accent3" w:themeShade="BF"/>
-        </w:rPr>
         <w:t xml:space="preserve">Casillas </w:t>
       </w:r>
       <w:proofErr w:type="spellStart"/>
       <w:r>
-        <w:rPr>
-          <w:color w:val="76923C" w:themeColor="accent3" w:themeShade="BF"/>
-        </w:rPr>
         <w:t>HomeBank</w:t>
       </w:r>
       <w:proofErr w:type="spellEnd"/>
       <w:r>
-        <w:rPr>
-          <w:color w:val="76923C" w:themeColor="accent3" w:themeShade="BF"/>
-        </w:rPr>
         <w:t xml:space="preserve"> corpus.</w:t>
       </w:r>
       <w:proofErr w:type="gramEnd"/>
       <w:r>
-        <w:rPr>
-          <w:color w:val="76923C" w:themeColor="accent3" w:themeShade="BF"/>
-        </w:rPr>
         <w:t xml:space="preserve"> </w:t>
       </w:r>
       <w:proofErr w:type="gramStart"/>
       <w:r>
-        <w:rPr>
-          <w:color w:val="76923C" w:themeColor="accent3" w:themeShade="BF"/>
-        </w:rPr>
         <w:t>doi:10.21415</w:t>
       </w:r>
       <w:proofErr w:type="gramEnd"/>
       <w:r>
-        <w:rPr>
-          <w:color w:val="76923C" w:themeColor="accent3" w:themeShade="BF"/>
-        </w:rPr>
         <w:t>/T51X12</w:t>
       </w:r>
     </w:p>
@@ -5264,112 +5168,64 @@
         <w:pStyle w:val="BodyText"/>
         <w:spacing w:before="0" w:after="0"/>
         <w:ind w:left="630" w:hanging="634"/>
-        <w:rPr>
-          <w:color w:val="76923C" w:themeColor="accent3" w:themeShade="BF"/>
-        </w:rPr>
-      </w:pPr>
-      <w:proofErr w:type="spellStart"/>
-      <w:proofErr w:type="gramStart"/>
-      <w:r>
-        <w:rPr>
-          <w:color w:val="76923C" w:themeColor="accent3" w:themeShade="BF"/>
-        </w:rPr>
+      </w:pPr>
+      <w:proofErr w:type="spellStart"/>
+      <w:proofErr w:type="gramStart"/>
+      <w:r>
         <w:t>Cychosz</w:t>
       </w:r>
       <w:proofErr w:type="spellEnd"/>
       <w:r>
-        <w:rPr>
-          <w:color w:val="76923C" w:themeColor="accent3" w:themeShade="BF"/>
-        </w:rPr>
         <w:t xml:space="preserve">, M., </w:t>
       </w:r>
       <w:proofErr w:type="spellStart"/>
       <w:r>
-        <w:rPr>
-          <w:color w:val="76923C" w:themeColor="accent3" w:themeShade="BF"/>
-        </w:rPr>
         <w:t>Warlaumont</w:t>
       </w:r>
       <w:proofErr w:type="spellEnd"/>
       <w:r>
-        <w:rPr>
-          <w:color w:val="76923C" w:themeColor="accent3" w:themeShade="BF"/>
-        </w:rPr>
         <w:t xml:space="preserve">, A., </w:t>
       </w:r>
       <w:proofErr w:type="spellStart"/>
       <w:r>
-        <w:rPr>
-          <w:color w:val="76923C" w:themeColor="accent3" w:themeShade="BF"/>
-        </w:rPr>
         <w:t>Bergelson</w:t>
       </w:r>
       <w:proofErr w:type="spellEnd"/>
       <w:r>
-        <w:rPr>
-          <w:color w:val="76923C" w:themeColor="accent3" w:themeShade="BF"/>
-        </w:rPr>
         <w:t xml:space="preserve">, E., Casillas, M., </w:t>
       </w:r>
       <w:proofErr w:type="spellStart"/>
       <w:r>
-        <w:rPr>
-          <w:color w:val="76923C" w:themeColor="accent3" w:themeShade="BF"/>
-        </w:rPr>
         <w:t>Yankowitz</w:t>
       </w:r>
       <w:proofErr w:type="spellEnd"/>
       <w:r>
-        <w:rPr>
-          <w:color w:val="76923C" w:themeColor="accent3" w:themeShade="BF"/>
-        </w:rPr>
         <w:t xml:space="preserve">, L., </w:t>
       </w:r>
       <w:proofErr w:type="spellStart"/>
       <w:r>
-        <w:rPr>
-          <w:color w:val="76923C" w:themeColor="accent3" w:themeShade="BF"/>
-        </w:rPr>
         <w:t>Scaff</w:t>
       </w:r>
       <w:proofErr w:type="spellEnd"/>
       <w:r>
-        <w:rPr>
-          <w:color w:val="76923C" w:themeColor="accent3" w:themeShade="BF"/>
-        </w:rPr>
         <w:t xml:space="preserve">, C., … </w:t>
       </w:r>
       <w:proofErr w:type="spellStart"/>
       <w:r>
-        <w:rPr>
-          <w:color w:val="76923C" w:themeColor="accent3" w:themeShade="BF"/>
-        </w:rPr>
         <w:t>Seidl</w:t>
       </w:r>
       <w:proofErr w:type="spellEnd"/>
       <w:r>
-        <w:rPr>
-          <w:color w:val="76923C" w:themeColor="accent3" w:themeShade="BF"/>
-        </w:rPr>
         <w:t>, A. (in preparation).</w:t>
       </w:r>
       <w:proofErr w:type="gramEnd"/>
       <w:r>
-        <w:rPr>
-          <w:color w:val="76923C" w:themeColor="accent3" w:themeShade="BF"/>
-        </w:rPr>
         <w:t xml:space="preserve"> Cross-linguistic canonical babbl</w:t>
       </w:r>
       <w:r>
-        <w:rPr>
-          <w:color w:val="76923C" w:themeColor="accent3" w:themeShade="BF"/>
-        </w:rPr>
         <w:t>ing</w:t>
       </w:r>
       <w:r>
-        <w:rPr>
-          <w:color w:val="76923C" w:themeColor="accent3" w:themeShade="BF"/>
-        </w:rPr>
         <w:t xml:space="preserve"> ratio: A preliminary analysis. Retrieved from https://osf.io/p32gq/</w:t>
       </w:r>
     </w:p>
@@ -9633,7 +9489,7 @@
         <w:rStyle w:val="PageNumber"/>
         <w:noProof/>
       </w:rPr>
-      <w:t>2</w:t>
+      <w:t>32</w:t>
     </w:r>
     <w:r>
       <w:rPr>

</xml_diff>